<commit_message>
Fix: Documento de pruebas internas
</commit_message>
<xml_diff>
--- a/Plan de Pruebas Internas.docx
+++ b/Plan de Pruebas Internas.docx
@@ -1323,6 +1323,7 @@
     <w:p>
       <w:pPr>
         <w:pStyle w:val="Subtitulos"/>
+        <w:jc w:val="both"/>
         <w:rPr>
           <w:rFonts w:ascii="Times New Roman" w:hAnsi="Times New Roman"/>
           <w:szCs w:val="18"/>
@@ -1330,8 +1331,91 @@
       </w:pPr>
       <w:r>
         <w:rPr>
+          <w:rFonts w:ascii="Times New Roman" w:hAnsi="Times New Roman"/>
+          <w:szCs w:val="18"/>
+        </w:rPr>
+        <w:t xml:space="preserve">Asunciones: </w:t>
+      </w:r>
+      <w:r>
+        <w:rPr>
+          <w:rFonts w:ascii="Times New Roman" w:hAnsi="Times New Roman"/>
+          <w:b w:val="0"/>
+          <w:szCs w:val="18"/>
+        </w:rPr>
+        <w:t>los valores de correo y contraseña deben ser enviados aquí.</w:t>
+      </w:r>
+    </w:p>
+    <w:p>
+      <w:pPr>
+        <w:pStyle w:val="Subtitulos"/>
+        <w:rPr>
+          <w:rFonts w:ascii="Times New Roman" w:hAnsi="Times New Roman"/>
+          <w:szCs w:val="18"/>
+        </w:rPr>
+      </w:pPr>
+      <w:r>
+        <w:rPr>
           <w:noProof/>
         </w:rPr>
+        <w:drawing>
+          <wp:inline distT="0" distB="0" distL="0" distR="0" wp14:anchorId="761F4D5E" wp14:editId="36CE5266">
+            <wp:extent cx="5612130" cy="3364230"/>
+            <wp:effectExtent l="0" t="0" r="7620" b="7620"/>
+            <wp:docPr id="7" name="Imagen 7"/>
+            <wp:cNvGraphicFramePr>
+              <a:graphicFrameLocks xmlns:a="http://schemas.openxmlformats.org/drawingml/2006/main" noChangeAspect="1"/>
+            </wp:cNvGraphicFramePr>
+            <a:graphic xmlns:a="http://schemas.openxmlformats.org/drawingml/2006/main">
+              <a:graphicData uri="http://schemas.openxmlformats.org/drawingml/2006/picture">
+                <pic:pic xmlns:pic="http://schemas.openxmlformats.org/drawingml/2006/picture">
+                  <pic:nvPicPr>
+                    <pic:cNvPr id="1" name=""/>
+                    <pic:cNvPicPr/>
+                  </pic:nvPicPr>
+                  <pic:blipFill>
+                    <a:blip r:embed="rId10"/>
+                    <a:stretch>
+                      <a:fillRect/>
+                    </a:stretch>
+                  </pic:blipFill>
+                  <pic:spPr>
+                    <a:xfrm>
+                      <a:off x="0" y="0"/>
+                      <a:ext cx="5612130" cy="3364230"/>
+                    </a:xfrm>
+                    <a:prstGeom prst="rect">
+                      <a:avLst/>
+                    </a:prstGeom>
+                  </pic:spPr>
+                </pic:pic>
+              </a:graphicData>
+            </a:graphic>
+          </wp:inline>
+        </w:drawing>
+      </w:r>
+    </w:p>
+    <w:p>
+      <w:pPr>
+        <w:pStyle w:val="Subtitulos"/>
+        <w:rPr>
+          <w:rFonts w:ascii="Times New Roman" w:hAnsi="Times New Roman"/>
+          <w:szCs w:val="18"/>
+        </w:rPr>
+      </w:pPr>
+    </w:p>
+    <w:p>
+      <w:pPr>
+        <w:pStyle w:val="Subtitulos"/>
+        <w:rPr>
+          <w:rFonts w:ascii="Times New Roman" w:hAnsi="Times New Roman"/>
+          <w:szCs w:val="18"/>
+        </w:rPr>
+      </w:pPr>
+      <w:r>
+        <w:rPr>
+          <w:noProof/>
+        </w:rPr>
+        <w:lastRenderedPageBreak/>
         <w:drawing>
           <wp:inline distT="0" distB="0" distL="0" distR="0" wp14:anchorId="64625F77" wp14:editId="3DD86327">
             <wp:extent cx="5612130" cy="3019425"/>
@@ -1348,7 +1432,7 @@
                     <pic:cNvPicPr/>
                   </pic:nvPicPr>
                   <pic:blipFill>
-                    <a:blip r:embed="rId10"/>
+                    <a:blip r:embed="rId11"/>
                     <a:stretch>
                       <a:fillRect/>
                     </a:stretch>
@@ -1404,6 +1488,105 @@
           <w:szCs w:val="18"/>
         </w:rPr>
       </w:pPr>
+    </w:p>
+    <w:p>
+      <w:pPr>
+        <w:pStyle w:val="Subtitulos"/>
+        <w:rPr>
+          <w:rFonts w:ascii="Times New Roman" w:hAnsi="Times New Roman"/>
+          <w:szCs w:val="18"/>
+        </w:rPr>
+      </w:pPr>
+    </w:p>
+    <w:p>
+      <w:pPr>
+        <w:pStyle w:val="Subtitulos"/>
+        <w:rPr>
+          <w:rFonts w:ascii="Times New Roman" w:hAnsi="Times New Roman"/>
+          <w:szCs w:val="18"/>
+        </w:rPr>
+      </w:pPr>
+    </w:p>
+    <w:p>
+      <w:pPr>
+        <w:pStyle w:val="Subtitulos"/>
+        <w:rPr>
+          <w:rFonts w:ascii="Times New Roman" w:hAnsi="Times New Roman"/>
+          <w:szCs w:val="18"/>
+        </w:rPr>
+      </w:pPr>
+    </w:p>
+    <w:p>
+      <w:pPr>
+        <w:pStyle w:val="Subtitulos"/>
+        <w:rPr>
+          <w:rFonts w:ascii="Times New Roman" w:hAnsi="Times New Roman"/>
+          <w:szCs w:val="18"/>
+        </w:rPr>
+      </w:pPr>
+    </w:p>
+    <w:p>
+      <w:pPr>
+        <w:pStyle w:val="Subtitulos"/>
+        <w:rPr>
+          <w:rFonts w:ascii="Times New Roman" w:hAnsi="Times New Roman"/>
+          <w:szCs w:val="18"/>
+        </w:rPr>
+      </w:pPr>
+    </w:p>
+    <w:p>
+      <w:pPr>
+        <w:pStyle w:val="Subtitulos"/>
+        <w:rPr>
+          <w:rFonts w:ascii="Times New Roman" w:hAnsi="Times New Roman"/>
+          <w:szCs w:val="18"/>
+        </w:rPr>
+      </w:pPr>
+    </w:p>
+    <w:p>
+      <w:pPr>
+        <w:pStyle w:val="Subtitulos"/>
+        <w:rPr>
+          <w:rFonts w:ascii="Times New Roman" w:hAnsi="Times New Roman"/>
+          <w:szCs w:val="18"/>
+        </w:rPr>
+      </w:pPr>
+    </w:p>
+    <w:p>
+      <w:pPr>
+        <w:pStyle w:val="Subtitulos"/>
+        <w:rPr>
+          <w:rFonts w:ascii="Times New Roman" w:hAnsi="Times New Roman"/>
+          <w:szCs w:val="18"/>
+        </w:rPr>
+      </w:pPr>
+    </w:p>
+    <w:p>
+      <w:pPr>
+        <w:pStyle w:val="Subtitulos"/>
+        <w:rPr>
+          <w:rFonts w:ascii="Times New Roman" w:hAnsi="Times New Roman"/>
+          <w:szCs w:val="18"/>
+        </w:rPr>
+      </w:pPr>
+    </w:p>
+    <w:p>
+      <w:pPr>
+        <w:pStyle w:val="Subtitulos"/>
+        <w:rPr>
+          <w:rFonts w:ascii="Times New Roman" w:hAnsi="Times New Roman"/>
+          <w:szCs w:val="18"/>
+        </w:rPr>
+      </w:pPr>
+    </w:p>
+    <w:p>
+      <w:pPr>
+        <w:pStyle w:val="Subtitulos"/>
+        <w:rPr>
+          <w:rFonts w:ascii="Times New Roman" w:hAnsi="Times New Roman"/>
+          <w:szCs w:val="18"/>
+        </w:rPr>
+      </w:pPr>
       <w:r>
         <w:rPr>
           <w:rFonts w:ascii="Times New Roman" w:hAnsi="Times New Roman"/>
@@ -1412,15 +1595,8 @@
         <w:lastRenderedPageBreak/>
         <w:t>Reto 3</w:t>
       </w:r>
-    </w:p>
-    <w:p>
-      <w:pPr>
-        <w:pStyle w:val="Subtitulos"/>
-        <w:rPr>
-          <w:rFonts w:ascii="Times New Roman" w:hAnsi="Times New Roman"/>
-          <w:szCs w:val="18"/>
-        </w:rPr>
-      </w:pPr>
+      <w:bookmarkStart w:id="0" w:name="_GoBack"/>
+      <w:bookmarkEnd w:id="0"/>
     </w:p>
     <w:tbl>
       <w:tblPr>
@@ -1585,7 +1761,7 @@
               </w:rPr>
               <w:t xml:space="preserve">al siguiente post </w:t>
             </w:r>
-            <w:hyperlink r:id="rId11" w:history="1">
+            <w:hyperlink r:id="rId12" w:history="1">
               <w:r>
                 <w:rPr>
                   <w:rStyle w:val="Hipervnculo"/>
@@ -1911,7 +2087,7 @@
                     </pic:cNvPicPr>
                   </pic:nvPicPr>
                   <pic:blipFill>
-                    <a:blip r:embed="rId12" cstate="print">
+                    <a:blip r:embed="rId13" cstate="print">
                       <a:extLst>
                         <a:ext uri="{28A0092B-C50C-407E-A947-70E740481C1C}">
                           <a14:useLocalDpi xmlns:a14="http://schemas.microsoft.com/office/drawing/2010/main" val="0"/>
@@ -1942,8 +2118,6 @@
           </wp:inline>
         </w:drawing>
       </w:r>
-      <w:bookmarkStart w:id="0" w:name="_GoBack"/>
-      <w:bookmarkEnd w:id="0"/>
     </w:p>
     <w:p>
       <w:pPr>
@@ -1979,7 +2153,7 @@
                     </pic:cNvPicPr>
                   </pic:nvPicPr>
                   <pic:blipFill>
-                    <a:blip r:embed="rId13" cstate="print">
+                    <a:blip r:embed="rId14" cstate="print">
                       <a:extLst>
                         <a:ext uri="{28A0092B-C50C-407E-A947-70E740481C1C}">
                           <a14:useLocalDpi xmlns:a14="http://schemas.microsoft.com/office/drawing/2010/main" val="0"/>
@@ -2313,8 +2487,8 @@
       </w:pPr>
     </w:p>
     <w:sectPr>
-      <w:headerReference w:type="default" r:id="rId14"/>
-      <w:footerReference w:type="default" r:id="rId15"/>
+      <w:headerReference w:type="default" r:id="rId15"/>
+      <w:footerReference w:type="default" r:id="rId16"/>
       <w:pgSz w:w="12240" w:h="15840"/>
       <w:pgMar w:top="1417" w:right="1701" w:bottom="1417" w:left="1701" w:header="708" w:footer="708" w:gutter="0"/>
       <w:cols w:space="708"/>
@@ -2556,7 +2730,7 @@
             <w:rPr>
               <w:noProof/>
             </w:rPr>
-            <w:t>5</w:t>
+            <w:t>6</w:t>
           </w:r>
           <w:r>
             <w:fldChar w:fldCharType="end"/>
@@ -2577,7 +2751,7 @@
             <w:rPr>
               <w:noProof/>
             </w:rPr>
-            <w:t>5</w:t>
+            <w:t>6</w:t>
           </w:r>
           <w:r>
             <w:fldChar w:fldCharType="end"/>
@@ -2617,7 +2791,7 @@
         <v:path o:extrusionok="f" gradientshapeok="t" o:connecttype="rect"/>
         <o:lock v:ext="edit" aspectratio="t"/>
       </v:shapetype>
-      <v:shape id="_x0000_i1048" type="#_x0000_t75" style="width:11.25pt;height:11.25pt" o:bullet="t">
+      <v:shape id="_x0000_i1051" type="#_x0000_t75" style="width:11.25pt;height:11.25pt" o:bullet="t">
         <v:imagedata r:id="rId1" o:title="mso1298"/>
       </v:shape>
     </w:pict>
@@ -9401,7 +9575,7 @@
 </file>
 
 <file path=customXml/itemProps1.xml><?xml version="1.0" encoding="utf-8"?>
-<ds:datastoreItem xmlns:ds="http://schemas.openxmlformats.org/officeDocument/2006/customXml" ds:itemID="{85B569A5-8C2A-49DC-853E-68E88A149FBE}">
+<ds:datastoreItem xmlns:ds="http://schemas.openxmlformats.org/officeDocument/2006/customXml" ds:itemID="{A4E4BBD5-1CDB-4A3B-9AD5-4C63DBBE65BA}">
   <ds:schemaRefs>
     <ds:schemaRef ds:uri="http://schemas.openxmlformats.org/officeDocument/2006/bibliography"/>
   </ds:schemaRefs>

</xml_diff>